<commit_message>
feat: Add Kkprnb analyst detail view with document generation, permit creation, and editing components.
</commit_message>
<xml_diff>
--- a/public/templates/kkprnb/2_TANGGAPAN_2.docx
+++ b/public/templates/kkprnb/2_TANGGAPAN_2.docx
@@ -35,7 +35,7 @@
           <w:noProof/>
         </w:rPr>
         <w:drawing>
-          <wp:anchor distT="0" distB="0" distL="114300" distR="114300" simplePos="0" relativeHeight="251658240" behindDoc="0" locked="0" layoutInCell="1" hidden="0" allowOverlap="1" wp14:anchorId="2E8E9769" wp14:editId="2F5365AC">
+          <wp:anchor distT="0" distB="0" distL="114300" distR="114300" simplePos="0" relativeHeight="251659264" behindDoc="0" locked="0" layoutInCell="1" hidden="0" allowOverlap="1" wp14:anchorId="7B89A05D" wp14:editId="69DA0472">
             <wp:simplePos x="0" y="0"/>
             <wp:positionH relativeFrom="column">
               <wp:posOffset>1</wp:posOffset>
@@ -240,22 +240,23 @@
       <w:r>
         <w:rPr>
           <w:noProof/>
+          <w14:ligatures w14:val="standardContextual"/>
         </w:rPr>
         <mc:AlternateContent>
-          <mc:Choice Requires="wpg">
+          <mc:Choice Requires="wps">
             <w:drawing>
-              <wp:anchor distT="0" distB="0" distL="114300" distR="114300" simplePos="0" relativeHeight="251659264" behindDoc="0" locked="0" layoutInCell="1" hidden="0" allowOverlap="1" wp14:anchorId="2D7038C0" wp14:editId="453DD93E">
+              <wp:anchor distT="0" distB="0" distL="114300" distR="114300" simplePos="0" relativeHeight="251661312" behindDoc="0" locked="0" layoutInCell="1" allowOverlap="1" wp14:anchorId="7B6FB697" wp14:editId="6CD633C8">
                 <wp:simplePos x="0" y="0"/>
                 <wp:positionH relativeFrom="column">
-                  <wp:posOffset>-12699</wp:posOffset>
+                  <wp:posOffset>-9525</wp:posOffset>
                 </wp:positionH>
                 <wp:positionV relativeFrom="paragraph">
-                  <wp:posOffset>63500</wp:posOffset>
+                  <wp:posOffset>88265</wp:posOffset>
                 </wp:positionV>
-                <wp:extent cx="6330315" cy="47625"/>
-                <wp:effectExtent l="0" t="0" r="0" b="0"/>
+                <wp:extent cx="6330315" cy="0"/>
+                <wp:effectExtent l="0" t="19050" r="32385" b="19050"/>
                 <wp:wrapNone/>
-                <wp:docPr id="1" name="Straight Arrow Connector 1"/>
+                <wp:docPr id="1819383470" name="Straight Connector 1"/>
                 <wp:cNvGraphicFramePr/>
                 <a:graphic xmlns:a="http://schemas.openxmlformats.org/drawingml/2006/main">
                   <a:graphicData uri="http://schemas.microsoft.com/office/word/2010/wordprocessingShape">
@@ -263,23 +264,32 @@
                       <wps:cNvCnPr/>
                       <wps:spPr>
                         <a:xfrm>
-                          <a:off x="2180843" y="3780000"/>
+                          <a:off x="0" y="0"/>
                           <a:ext cx="6330315" cy="0"/>
                         </a:xfrm>
-                        <a:prstGeom prst="straightConnector1">
+                        <a:prstGeom prst="line">
                           <a:avLst/>
                         </a:prstGeom>
-                        <a:noFill/>
-                        <a:ln w="47625" cap="flat" cmpd="thinThick">
+                        <a:ln w="38100">
                           <a:solidFill>
-                            <a:schemeClr val="dk1"/>
+                            <a:schemeClr val="tx1"/>
                           </a:solidFill>
-                          <a:prstDash val="solid"/>
-                          <a:round/>
-                          <a:headEnd type="none" w="sm" len="sm"/>
-                          <a:tailEnd type="none" w="sm" len="sm"/>
                         </a:ln>
                       </wps:spPr>
+                      <wps:style>
+                        <a:lnRef idx="1">
+                          <a:schemeClr val="dk1"/>
+                        </a:lnRef>
+                        <a:fillRef idx="0">
+                          <a:schemeClr val="dk1"/>
+                        </a:fillRef>
+                        <a:effectRef idx="0">
+                          <a:schemeClr val="dk1"/>
+                        </a:effectRef>
+                        <a:fontRef idx="minor">
+                          <a:schemeClr val="tx1"/>
+                        </a:fontRef>
+                      </wps:style>
                       <wps:bodyPr/>
                     </wps:wsp>
                   </a:graphicData>
@@ -287,54 +297,18 @@
               </wp:anchor>
             </w:drawing>
           </mc:Choice>
-          <mc:Fallback xmlns:cr="http://schemas.microsoft.com/office/comments/2020/reactions" xmlns="http://schemas.microsoft.com/office/tasks/2019/documenttasks" xmlns:dgm="http://schemas.openxmlformats.org/drawingml/2006/diagram" xmlns:lc="http://schemas.openxmlformats.org/drawingml/2006/lockedCanvas" xmlns:c="http://schemas.openxmlformats.org/drawingml/2006/chart" xmlns:pic="http://schemas.openxmlformats.org/drawingml/2006/picture" xmlns:a="http://schemas.openxmlformats.org/drawingml/2006/main" xmlns:sl="http://schemas.openxmlformats.org/schemaLibrary/2006/main">
-            <w:drawing>
-              <wp:anchor allowOverlap="1" behindDoc="0" distB="0" distT="0" distL="114300" distR="114300" hidden="0" layoutInCell="1" locked="0" relativeHeight="0" simplePos="0">
-                <wp:simplePos x="0" y="0"/>
-                <wp:positionH relativeFrom="column">
-                  <wp:posOffset>-12699</wp:posOffset>
-                </wp:positionH>
-                <wp:positionV relativeFrom="paragraph">
-                  <wp:posOffset>63500</wp:posOffset>
-                </wp:positionV>
-                <wp:extent cx="6330315" cy="47625"/>
-                <wp:effectExtent b="0" l="0" r="0" t="0"/>
-                <wp:wrapNone/>
-                <wp:docPr id="1" name="image2.png"/>
-                <a:graphic>
-                  <a:graphicData uri="http://schemas.openxmlformats.org/drawingml/2006/picture">
-                    <pic:pic>
-                      <pic:nvPicPr>
-                        <pic:cNvPr id="0" name="image2.png"/>
-                        <pic:cNvPicPr preferRelativeResize="0"/>
-                      </pic:nvPicPr>
-                      <pic:blipFill>
-                        <a:blip r:embed="rId8"/>
-                        <a:srcRect/>
-                        <a:stretch>
-                          <a:fillRect/>
-                        </a:stretch>
-                      </pic:blipFill>
-                      <pic:spPr>
-                        <a:xfrm>
-                          <a:off x="0" y="0"/>
-                          <a:ext cx="6330315" cy="47625"/>
-                        </a:xfrm>
-                        <a:prstGeom prst="rect"/>
-                        <a:ln/>
-                      </pic:spPr>
-                    </pic:pic>
-                  </a:graphicData>
-                </a:graphic>
-              </wp:anchor>
-            </w:drawing>
+          <mc:Fallback>
+            <w:pict>
+              <v:line w14:anchorId="7077764A" id="Straight Connector 1" o:spid="_x0000_s1026" style="position:absolute;z-index:251661312;visibility:visible;mso-wrap-style:square;mso-wrap-distance-left:9pt;mso-wrap-distance-top:0;mso-wrap-distance-right:9pt;mso-wrap-distance-bottom:0;mso-position-horizontal:absolute;mso-position-horizontal-relative:text;mso-position-vertical:absolute;mso-position-vertical-relative:text" from="-.75pt,6.95pt" to="497.7pt,6.95pt" o:gfxdata="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" strokecolor="black [3213]" strokeweight="3pt">
+                <v:stroke joinstyle="miter"/>
+              </v:line>
+            </w:pict>
           </mc:Fallback>
         </mc:AlternateContent>
       </w:r>
     </w:p>
     <w:tbl>
       <w:tblPr>
-        <w:tblStyle w:val="a"/>
         <w:tblW w:w="3969" w:type="dxa"/>
         <w:tblInd w:w="5670" w:type="dxa"/>
         <w:tblBorders>
@@ -590,9 +564,7 @@
     </w:p>
     <w:tbl>
       <w:tblPr>
-        <w:tblStyle w:val="a0"/>
         <w:tblW w:w="9754" w:type="dxa"/>
-        <w:tblInd w:w="0" w:type="dxa"/>
         <w:tblBorders>
           <w:top w:val="nil"/>
           <w:left w:val="nil"/>
@@ -917,15 +889,7 @@
                 <w:sz w:val="24"/>
                 <w:szCs w:val="24"/>
               </w:rPr>
-              <w:t xml:space="preserve">Tanggapan atas Permohonan Kesesuaian Kegiatan Pemanfaatan Ruang (KKPR) untuk kegiatan nonberusaha </w:t>
-            </w:r>
-            <w:r>
-              <w:rPr>
-                <w:rFonts w:ascii="Times New Roman" w:eastAsia="Times New Roman" w:hAnsi="Times New Roman" w:cs="Times New Roman"/>
-                <w:sz w:val="24"/>
-                <w:szCs w:val="24"/>
-              </w:rPr>
-              <w:t>${fungsi_bangunan}</w:t>
+              <w:t>Tanggapan atas Permohonan Kesesuaian Kegiatan Pemanfaatan Ruang (KKPR) untuk kegiatan nonberusaha ${fungsi_bangunan}</w:t>
             </w:r>
           </w:p>
         </w:tc>
@@ -943,9 +907,7 @@
     </w:p>
     <w:tbl>
       <w:tblPr>
-        <w:tblStyle w:val="a1"/>
         <w:tblW w:w="9754" w:type="dxa"/>
-        <w:tblInd w:w="0" w:type="dxa"/>
         <w:tblBorders>
           <w:top w:val="nil"/>
           <w:left w:val="nil"/>
@@ -1010,39 +972,7 @@
                 <w:sz w:val="24"/>
                 <w:szCs w:val="24"/>
               </w:rPr>
-              <w:t>${</w:t>
-            </w:r>
-            <w:r>
-              <w:rPr>
-                <w:rFonts w:ascii="Times New Roman" w:eastAsia="Times New Roman" w:hAnsi="Times New Roman" w:cs="Times New Roman"/>
-                <w:sz w:val="24"/>
-                <w:szCs w:val="24"/>
-              </w:rPr>
-              <w:t>nama</w:t>
-            </w:r>
-            <w:r>
-              <w:rPr>
-                <w:rFonts w:ascii="Times New Roman" w:eastAsia="Times New Roman" w:hAnsi="Times New Roman" w:cs="Times New Roman"/>
-                <w:sz w:val="24"/>
-                <w:szCs w:val="24"/>
-              </w:rPr>
-              <w:t>_</w:t>
-            </w:r>
-            <w:r>
-              <w:rPr>
-                <w:rFonts w:ascii="Times New Roman" w:eastAsia="Times New Roman" w:hAnsi="Times New Roman" w:cs="Times New Roman"/>
-                <w:sz w:val="24"/>
-                <w:szCs w:val="24"/>
-              </w:rPr>
-              <w:t>pemohon</w:t>
-            </w:r>
-            <w:r>
-              <w:rPr>
-                <w:rFonts w:ascii="Times New Roman" w:eastAsia="Times New Roman" w:hAnsi="Times New Roman" w:cs="Times New Roman"/>
-                <w:sz w:val="24"/>
-                <w:szCs w:val="24"/>
-              </w:rPr>
-              <w:t>}</w:t>
+              <w:t>${nama_pemohon}</w:t>
             </w:r>
           </w:p>
           <w:p>
@@ -1120,93 +1050,17 @@
           <w:sz w:val="24"/>
           <w:szCs w:val="24"/>
         </w:rPr>
-        <w:t>${nama</w:t>
+        <w:t>${nama_pemohon} N</w:t>
       </w:r>
       <w:r>
         <w:rPr>
           <w:rFonts w:ascii="Times New Roman" w:eastAsia="Times New Roman" w:hAnsi="Times New Roman" w:cs="Times New Roman"/>
-          <w:sz w:val="24"/>
-          <w:szCs w:val="24"/>
-        </w:rPr>
-        <w:t>_</w:t>
-      </w:r>
-      <w:r>
-        <w:rPr>
-          <w:rFonts w:ascii="Times New Roman" w:eastAsia="Times New Roman" w:hAnsi="Times New Roman" w:cs="Times New Roman"/>
-          <w:sz w:val="24"/>
-          <w:szCs w:val="24"/>
-        </w:rPr>
-        <w:t>pemohon} N</w:t>
-      </w:r>
-      <w:r>
-        <w:rPr>
-          <w:rFonts w:ascii="Times New Roman" w:eastAsia="Times New Roman" w:hAnsi="Times New Roman" w:cs="Times New Roman"/>
-          <w:color w:val="000000"/>
-          <w:sz w:val="24"/>
-          <w:szCs w:val="24"/>
-          <w:highlight w:val="white"/>
-        </w:rPr>
-        <w:t xml:space="preserve">omor </w:t>
-      </w:r>
-      <w:r>
-        <w:rPr>
-          <w:rFonts w:ascii="Times New Roman" w:eastAsia="Times New Roman" w:hAnsi="Times New Roman" w:cs="Times New Roman"/>
-          <w:color w:val="000000"/>
-          <w:sz w:val="24"/>
-          <w:szCs w:val="24"/>
-          <w:highlight w:val="white"/>
-        </w:rPr>
-        <w:t>${kode_registrasi}</w:t>
-      </w:r>
-      <w:r>
-        <w:rPr>
-          <w:rFonts w:ascii="Times New Roman" w:eastAsia="Times New Roman" w:hAnsi="Times New Roman" w:cs="Times New Roman"/>
-          <w:color w:val="000000"/>
-          <w:sz w:val="24"/>
-          <w:szCs w:val="24"/>
-          <w:highlight w:val="white"/>
-        </w:rPr>
-        <w:t xml:space="preserve"> tanggal </w:t>
-      </w:r>
-      <w:r>
-        <w:rPr>
-          <w:rFonts w:ascii="Times New Roman" w:eastAsia="Times New Roman" w:hAnsi="Times New Roman" w:cs="Times New Roman"/>
-          <w:color w:val="000000"/>
-          <w:sz w:val="24"/>
-          <w:szCs w:val="24"/>
-          <w:highlight w:val="white"/>
-        </w:rPr>
-        <w:t>${tgl_registrasi}</w:t>
-      </w:r>
-      <w:r>
-        <w:rPr>
-          <w:rFonts w:ascii="Times New Roman" w:eastAsia="Times New Roman" w:hAnsi="Times New Roman" w:cs="Times New Roman"/>
-          <w:color w:val="000000"/>
-          <w:sz w:val="24"/>
-          <w:szCs w:val="24"/>
-          <w:highlight w:val="white"/>
-        </w:rPr>
-        <w:t xml:space="preserve"> perihal Tanggapan Permohonan Kesesuaian Kegiatan Pemanfaatan Ruang (KKPR) untuk Kegiatan Nonberusaha </w:t>
-      </w:r>
-      <w:r>
-        <w:rPr>
-          <w:rFonts w:ascii="Times New Roman" w:eastAsia="Times New Roman" w:hAnsi="Times New Roman" w:cs="Times New Roman"/>
-          <w:color w:val="000000"/>
-          <w:sz w:val="24"/>
-          <w:szCs w:val="24"/>
-          <w:highlight w:val="white"/>
-        </w:rPr>
-        <w:t>${fungsi_bangunan}</w:t>
-      </w:r>
-      <w:r>
-        <w:rPr>
-          <w:rFonts w:ascii="Times New Roman" w:eastAsia="Times New Roman" w:hAnsi="Times New Roman" w:cs="Times New Roman"/>
-          <w:color w:val="000000"/>
-          <w:sz w:val="24"/>
-          <w:szCs w:val="24"/>
-          <w:highlight w:val="white"/>
-        </w:rPr>
-        <w:t>, dengan ini kami sampaikan hasil pengecekan data sebagai berikut:</w:t>
+          <w:color w:val="000000"/>
+          <w:sz w:val="24"/>
+          <w:szCs w:val="24"/>
+          <w:highlight w:val="white"/>
+        </w:rPr>
+        <w:t>omor ${kode_registrasi} tanggal ${tgl_registrasi} perihal Tanggapan Permohonan Kesesuaian Kegiatan Pemanfaatan Ruang (KKPR) untuk Kegiatan Nonberusaha ${fungsi_bangunan}, dengan ini kami sampaikan hasil pengecekan data sebagai berikut:</w:t>
       </w:r>
     </w:p>
     <w:p>
@@ -1734,27 +1588,7 @@
           <w:szCs w:val="24"/>
           <w:highlight w:val="white"/>
         </w:rPr>
-        <w:t xml:space="preserve">Berdasarkan ketentuan pada angka 1, dokumen usulan permohonan KKPR untuk Kegiatan Nonberusaha </w:t>
-      </w:r>
-      <w:r>
-        <w:rPr>
-          <w:rFonts w:ascii="Times New Roman" w:eastAsia="Times New Roman" w:hAnsi="Times New Roman" w:cs="Times New Roman"/>
-          <w:color w:val="000000"/>
-          <w:sz w:val="24"/>
-          <w:szCs w:val="24"/>
-          <w:highlight w:val="white"/>
-        </w:rPr>
-        <w:t>${fungsi_bangunan}</w:t>
-      </w:r>
-      <w:r>
-        <w:rPr>
-          <w:rFonts w:ascii="Times New Roman" w:eastAsia="Times New Roman" w:hAnsi="Times New Roman" w:cs="Times New Roman"/>
-          <w:color w:val="000000"/>
-          <w:sz w:val="24"/>
-          <w:szCs w:val="24"/>
-          <w:highlight w:val="white"/>
-        </w:rPr>
-        <w:t xml:space="preserve"> dinyatakan </w:t>
+        <w:t xml:space="preserve">Berdasarkan ketentuan pada angka 1, dokumen usulan permohonan KKPR untuk Kegiatan Nonberusaha ${fungsi_bangunan} dinyatakan </w:t>
       </w:r>
       <w:r>
         <w:rPr>
@@ -1989,7 +1823,6 @@
     </w:p>
     <w:tbl>
       <w:tblPr>
-        <w:tblStyle w:val="a2"/>
         <w:tblW w:w="0" w:type="auto"/>
         <w:tblInd w:w="195" w:type="dxa"/>
         <w:tblBorders>
@@ -2341,6 +2174,7 @@
         <w:t>Kepala Kantor Pertanahan Kota Mataram.</w:t>
       </w:r>
     </w:p>
+    <w:p/>
     <w:sectPr>
       <w:pgSz w:w="12096" w:h="18576"/>
       <w:pgMar w:top="709" w:right="902" w:bottom="1276" w:left="1440" w:header="397" w:footer="720" w:gutter="0"/>
@@ -2735,15 +2569,17 @@
   <w:docDefaults>
     <w:rPrDefault>
       <w:rPr>
-        <w:rFonts w:ascii="Calibri" w:eastAsia="Calibri" w:hAnsi="Calibri" w:cs="Calibri"/>
-        <w:sz w:val="22"/>
-        <w:szCs w:val="22"/>
-        <w:lang w:val="id-ID" w:eastAsia="en-ID" w:bidi="ar-SA"/>
+        <w:rFonts w:asciiTheme="minorHAnsi" w:eastAsiaTheme="minorHAnsi" w:hAnsiTheme="minorHAnsi" w:cstheme="minorBidi"/>
+        <w:kern w:val="2"/>
+        <w:sz w:val="24"/>
+        <w:szCs w:val="24"/>
+        <w:lang w:val="en-ID" w:eastAsia="en-US" w:bidi="ar-SA"/>
+        <w14:ligatures w14:val="standardContextual"/>
       </w:rPr>
     </w:rPrDefault>
     <w:pPrDefault>
       <w:pPr>
-        <w:spacing w:after="160" w:line="259" w:lineRule="auto"/>
+        <w:spacing w:after="160" w:line="278" w:lineRule="auto"/>
       </w:pPr>
     </w:pPrDefault>
   </w:docDefaults>
@@ -3128,64 +2964,82 @@
   <w:style w:type="paragraph" w:default="1" w:styleId="Normal">
     <w:name w:val="Normal"/>
     <w:qFormat/>
+    <w:rsid w:val="00123296"/>
+    <w:pPr>
+      <w:spacing w:line="259" w:lineRule="auto"/>
+    </w:pPr>
+    <w:rPr>
+      <w:rFonts w:ascii="Calibri" w:eastAsia="Calibri" w:hAnsi="Calibri" w:cs="Calibri"/>
+      <w:kern w:val="0"/>
+      <w:sz w:val="22"/>
+      <w:szCs w:val="22"/>
+      <w:lang w:val="id-ID" w:eastAsia="en-ID"/>
+      <w14:ligatures w14:val="none"/>
+    </w:rPr>
   </w:style>
   <w:style w:type="paragraph" w:styleId="Heading1">
     <w:name w:val="heading 1"/>
     <w:basedOn w:val="Normal"/>
     <w:next w:val="Normal"/>
+    <w:link w:val="Heading1Char"/>
     <w:uiPriority w:val="9"/>
     <w:qFormat/>
+    <w:rsid w:val="00123296"/>
     <w:pPr>
       <w:keepNext/>
       <w:keepLines/>
-      <w:spacing w:before="480" w:after="120"/>
+      <w:spacing w:before="360" w:after="80"/>
       <w:outlineLvl w:val="0"/>
     </w:pPr>
     <w:rPr>
-      <w:b/>
-      <w:bCs/>
-      <w:sz w:val="48"/>
-      <w:szCs w:val="48"/>
+      <w:rFonts w:asciiTheme="majorHAnsi" w:eastAsiaTheme="majorEastAsia" w:hAnsiTheme="majorHAnsi" w:cstheme="majorBidi"/>
+      <w:color w:val="2F5496" w:themeColor="accent1" w:themeShade="BF"/>
+      <w:sz w:val="40"/>
+      <w:szCs w:val="40"/>
     </w:rPr>
   </w:style>
   <w:style w:type="paragraph" w:styleId="Heading2">
     <w:name w:val="heading 2"/>
     <w:basedOn w:val="Normal"/>
     <w:next w:val="Normal"/>
+    <w:link w:val="Heading2Char"/>
     <w:uiPriority w:val="9"/>
     <w:semiHidden/>
     <w:unhideWhenUsed/>
     <w:qFormat/>
+    <w:rsid w:val="00123296"/>
     <w:pPr>
       <w:keepNext/>
       <w:keepLines/>
-      <w:spacing w:before="360" w:after="80"/>
+      <w:spacing w:before="160" w:after="80"/>
       <w:outlineLvl w:val="1"/>
     </w:pPr>
     <w:rPr>
-      <w:b/>
-      <w:bCs/>
-      <w:sz w:val="36"/>
-      <w:szCs w:val="36"/>
+      <w:rFonts w:asciiTheme="majorHAnsi" w:eastAsiaTheme="majorEastAsia" w:hAnsiTheme="majorHAnsi" w:cstheme="majorBidi"/>
+      <w:color w:val="2F5496" w:themeColor="accent1" w:themeShade="BF"/>
+      <w:sz w:val="32"/>
+      <w:szCs w:val="32"/>
     </w:rPr>
   </w:style>
   <w:style w:type="paragraph" w:styleId="Heading3">
     <w:name w:val="heading 3"/>
     <w:basedOn w:val="Normal"/>
     <w:next w:val="Normal"/>
+    <w:link w:val="Heading3Char"/>
     <w:uiPriority w:val="9"/>
     <w:semiHidden/>
     <w:unhideWhenUsed/>
     <w:qFormat/>
+    <w:rsid w:val="00123296"/>
     <w:pPr>
       <w:keepNext/>
       <w:keepLines/>
-      <w:spacing w:before="280" w:after="80"/>
+      <w:spacing w:before="160" w:after="80"/>
       <w:outlineLvl w:val="2"/>
     </w:pPr>
     <w:rPr>
-      <w:b/>
-      <w:bCs/>
+      <w:rFonts w:eastAsiaTheme="majorEastAsia" w:cstheme="majorBidi"/>
+      <w:color w:val="2F5496" w:themeColor="accent1" w:themeShade="BF"/>
       <w:sz w:val="28"/>
       <w:szCs w:val="28"/>
     </w:rPr>
@@ -3194,61 +3048,132 @@
     <w:name w:val="heading 4"/>
     <w:basedOn w:val="Normal"/>
     <w:next w:val="Normal"/>
+    <w:link w:val="Heading4Char"/>
     <w:uiPriority w:val="9"/>
     <w:semiHidden/>
     <w:unhideWhenUsed/>
     <w:qFormat/>
+    <w:rsid w:val="00123296"/>
     <w:pPr>
       <w:keepNext/>
       <w:keepLines/>
-      <w:spacing w:before="240" w:after="40"/>
+      <w:spacing w:before="80" w:after="40"/>
       <w:outlineLvl w:val="3"/>
     </w:pPr>
     <w:rPr>
-      <w:b/>
-      <w:bCs/>
-      <w:sz w:val="24"/>
-      <w:szCs w:val="24"/>
+      <w:rFonts w:eastAsiaTheme="majorEastAsia" w:cstheme="majorBidi"/>
+      <w:i/>
+      <w:iCs/>
+      <w:color w:val="2F5496" w:themeColor="accent1" w:themeShade="BF"/>
     </w:rPr>
   </w:style>
   <w:style w:type="paragraph" w:styleId="Heading5">
     <w:name w:val="heading 5"/>
     <w:basedOn w:val="Normal"/>
     <w:next w:val="Normal"/>
+    <w:link w:val="Heading5Char"/>
     <w:uiPriority w:val="9"/>
     <w:semiHidden/>
     <w:unhideWhenUsed/>
     <w:qFormat/>
+    <w:rsid w:val="00123296"/>
     <w:pPr>
       <w:keepNext/>
       <w:keepLines/>
-      <w:spacing w:before="220" w:after="40"/>
+      <w:spacing w:before="80" w:after="40"/>
       <w:outlineLvl w:val="4"/>
     </w:pPr>
     <w:rPr>
-      <w:b/>
-      <w:bCs/>
+      <w:rFonts w:eastAsiaTheme="majorEastAsia" w:cstheme="majorBidi"/>
+      <w:color w:val="2F5496" w:themeColor="accent1" w:themeShade="BF"/>
     </w:rPr>
   </w:style>
   <w:style w:type="paragraph" w:styleId="Heading6">
     <w:name w:val="heading 6"/>
     <w:basedOn w:val="Normal"/>
     <w:next w:val="Normal"/>
+    <w:link w:val="Heading6Char"/>
     <w:uiPriority w:val="9"/>
     <w:semiHidden/>
     <w:unhideWhenUsed/>
     <w:qFormat/>
+    <w:rsid w:val="00123296"/>
     <w:pPr>
       <w:keepNext/>
       <w:keepLines/>
-      <w:spacing w:before="200" w:after="40"/>
+      <w:spacing w:before="40" w:after="0"/>
       <w:outlineLvl w:val="5"/>
     </w:pPr>
     <w:rPr>
-      <w:b/>
-      <w:bCs/>
-      <w:sz w:val="20"/>
-      <w:szCs w:val="20"/>
+      <w:rFonts w:eastAsiaTheme="majorEastAsia" w:cstheme="majorBidi"/>
+      <w:i/>
+      <w:iCs/>
+      <w:color w:val="595959" w:themeColor="text1" w:themeTint="A6"/>
+    </w:rPr>
+  </w:style>
+  <w:style w:type="paragraph" w:styleId="Heading7">
+    <w:name w:val="heading 7"/>
+    <w:basedOn w:val="Normal"/>
+    <w:next w:val="Normal"/>
+    <w:link w:val="Heading7Char"/>
+    <w:uiPriority w:val="9"/>
+    <w:semiHidden/>
+    <w:unhideWhenUsed/>
+    <w:qFormat/>
+    <w:rsid w:val="00123296"/>
+    <w:pPr>
+      <w:keepNext/>
+      <w:keepLines/>
+      <w:spacing w:before="40" w:after="0"/>
+      <w:outlineLvl w:val="6"/>
+    </w:pPr>
+    <w:rPr>
+      <w:rFonts w:eastAsiaTheme="majorEastAsia" w:cstheme="majorBidi"/>
+      <w:color w:val="595959" w:themeColor="text1" w:themeTint="A6"/>
+    </w:rPr>
+  </w:style>
+  <w:style w:type="paragraph" w:styleId="Heading8">
+    <w:name w:val="heading 8"/>
+    <w:basedOn w:val="Normal"/>
+    <w:next w:val="Normal"/>
+    <w:link w:val="Heading8Char"/>
+    <w:uiPriority w:val="9"/>
+    <w:semiHidden/>
+    <w:unhideWhenUsed/>
+    <w:qFormat/>
+    <w:rsid w:val="00123296"/>
+    <w:pPr>
+      <w:keepNext/>
+      <w:keepLines/>
+      <w:spacing w:after="0"/>
+      <w:outlineLvl w:val="7"/>
+    </w:pPr>
+    <w:rPr>
+      <w:rFonts w:eastAsiaTheme="majorEastAsia" w:cstheme="majorBidi"/>
+      <w:i/>
+      <w:iCs/>
+      <w:color w:val="272727" w:themeColor="text1" w:themeTint="D8"/>
+    </w:rPr>
+  </w:style>
+  <w:style w:type="paragraph" w:styleId="Heading9">
+    <w:name w:val="heading 9"/>
+    <w:basedOn w:val="Normal"/>
+    <w:next w:val="Normal"/>
+    <w:link w:val="Heading9Char"/>
+    <w:uiPriority w:val="9"/>
+    <w:semiHidden/>
+    <w:unhideWhenUsed/>
+    <w:qFormat/>
+    <w:rsid w:val="00123296"/>
+    <w:pPr>
+      <w:keepNext/>
+      <w:keepLines/>
+      <w:spacing w:after="0"/>
+      <w:outlineLvl w:val="8"/>
+    </w:pPr>
+    <w:rPr>
+      <w:rFonts w:eastAsiaTheme="majorEastAsia" w:cstheme="majorBidi"/>
+      <w:color w:val="272727" w:themeColor="text1" w:themeTint="D8"/>
     </w:rPr>
   </w:style>
   <w:style w:type="character" w:default="1" w:styleId="DefaultParagraphFont">
@@ -3278,98 +3203,295 @@
     <w:semiHidden/>
     <w:unhideWhenUsed/>
   </w:style>
-  <w:style w:type="table" w:customStyle="1" w:styleId="TableNormal0">
-    <w:name w:val="TableNormal"/>
-    <w:tblPr>
-      <w:tblCellMar>
-        <w:top w:w="100" w:type="dxa"/>
-        <w:left w:w="100" w:type="dxa"/>
-        <w:bottom w:w="100" w:type="dxa"/>
-        <w:right w:w="100" w:type="dxa"/>
-      </w:tblCellMar>
-    </w:tblPr>
+  <w:style w:type="character" w:customStyle="1" w:styleId="Heading1Char">
+    <w:name w:val="Heading 1 Char"/>
+    <w:basedOn w:val="DefaultParagraphFont"/>
+    <w:link w:val="Heading1"/>
+    <w:uiPriority w:val="9"/>
+    <w:rsid w:val="00123296"/>
+    <w:rPr>
+      <w:rFonts w:asciiTheme="majorHAnsi" w:eastAsiaTheme="majorEastAsia" w:hAnsiTheme="majorHAnsi" w:cstheme="majorBidi"/>
+      <w:color w:val="2F5496" w:themeColor="accent1" w:themeShade="BF"/>
+      <w:sz w:val="40"/>
+      <w:szCs w:val="40"/>
+    </w:rPr>
+  </w:style>
+  <w:style w:type="character" w:customStyle="1" w:styleId="Heading2Char">
+    <w:name w:val="Heading 2 Char"/>
+    <w:basedOn w:val="DefaultParagraphFont"/>
+    <w:link w:val="Heading2"/>
+    <w:uiPriority w:val="9"/>
+    <w:semiHidden/>
+    <w:rsid w:val="00123296"/>
+    <w:rPr>
+      <w:rFonts w:asciiTheme="majorHAnsi" w:eastAsiaTheme="majorEastAsia" w:hAnsiTheme="majorHAnsi" w:cstheme="majorBidi"/>
+      <w:color w:val="2F5496" w:themeColor="accent1" w:themeShade="BF"/>
+      <w:sz w:val="32"/>
+      <w:szCs w:val="32"/>
+    </w:rPr>
+  </w:style>
+  <w:style w:type="character" w:customStyle="1" w:styleId="Heading3Char">
+    <w:name w:val="Heading 3 Char"/>
+    <w:basedOn w:val="DefaultParagraphFont"/>
+    <w:link w:val="Heading3"/>
+    <w:uiPriority w:val="9"/>
+    <w:semiHidden/>
+    <w:rsid w:val="00123296"/>
+    <w:rPr>
+      <w:rFonts w:eastAsiaTheme="majorEastAsia" w:cstheme="majorBidi"/>
+      <w:color w:val="2F5496" w:themeColor="accent1" w:themeShade="BF"/>
+      <w:sz w:val="28"/>
+      <w:szCs w:val="28"/>
+    </w:rPr>
+  </w:style>
+  <w:style w:type="character" w:customStyle="1" w:styleId="Heading4Char">
+    <w:name w:val="Heading 4 Char"/>
+    <w:basedOn w:val="DefaultParagraphFont"/>
+    <w:link w:val="Heading4"/>
+    <w:uiPriority w:val="9"/>
+    <w:semiHidden/>
+    <w:rsid w:val="00123296"/>
+    <w:rPr>
+      <w:rFonts w:eastAsiaTheme="majorEastAsia" w:cstheme="majorBidi"/>
+      <w:i/>
+      <w:iCs/>
+      <w:color w:val="2F5496" w:themeColor="accent1" w:themeShade="BF"/>
+    </w:rPr>
+  </w:style>
+  <w:style w:type="character" w:customStyle="1" w:styleId="Heading5Char">
+    <w:name w:val="Heading 5 Char"/>
+    <w:basedOn w:val="DefaultParagraphFont"/>
+    <w:link w:val="Heading5"/>
+    <w:uiPriority w:val="9"/>
+    <w:semiHidden/>
+    <w:rsid w:val="00123296"/>
+    <w:rPr>
+      <w:rFonts w:eastAsiaTheme="majorEastAsia" w:cstheme="majorBidi"/>
+      <w:color w:val="2F5496" w:themeColor="accent1" w:themeShade="BF"/>
+    </w:rPr>
+  </w:style>
+  <w:style w:type="character" w:customStyle="1" w:styleId="Heading6Char">
+    <w:name w:val="Heading 6 Char"/>
+    <w:basedOn w:val="DefaultParagraphFont"/>
+    <w:link w:val="Heading6"/>
+    <w:uiPriority w:val="9"/>
+    <w:semiHidden/>
+    <w:rsid w:val="00123296"/>
+    <w:rPr>
+      <w:rFonts w:eastAsiaTheme="majorEastAsia" w:cstheme="majorBidi"/>
+      <w:i/>
+      <w:iCs/>
+      <w:color w:val="595959" w:themeColor="text1" w:themeTint="A6"/>
+    </w:rPr>
+  </w:style>
+  <w:style w:type="character" w:customStyle="1" w:styleId="Heading7Char">
+    <w:name w:val="Heading 7 Char"/>
+    <w:basedOn w:val="DefaultParagraphFont"/>
+    <w:link w:val="Heading7"/>
+    <w:uiPriority w:val="9"/>
+    <w:semiHidden/>
+    <w:rsid w:val="00123296"/>
+    <w:rPr>
+      <w:rFonts w:eastAsiaTheme="majorEastAsia" w:cstheme="majorBidi"/>
+      <w:color w:val="595959" w:themeColor="text1" w:themeTint="A6"/>
+    </w:rPr>
+  </w:style>
+  <w:style w:type="character" w:customStyle="1" w:styleId="Heading8Char">
+    <w:name w:val="Heading 8 Char"/>
+    <w:basedOn w:val="DefaultParagraphFont"/>
+    <w:link w:val="Heading8"/>
+    <w:uiPriority w:val="9"/>
+    <w:semiHidden/>
+    <w:rsid w:val="00123296"/>
+    <w:rPr>
+      <w:rFonts w:eastAsiaTheme="majorEastAsia" w:cstheme="majorBidi"/>
+      <w:i/>
+      <w:iCs/>
+      <w:color w:val="272727" w:themeColor="text1" w:themeTint="D8"/>
+    </w:rPr>
+  </w:style>
+  <w:style w:type="character" w:customStyle="1" w:styleId="Heading9Char">
+    <w:name w:val="Heading 9 Char"/>
+    <w:basedOn w:val="DefaultParagraphFont"/>
+    <w:link w:val="Heading9"/>
+    <w:uiPriority w:val="9"/>
+    <w:semiHidden/>
+    <w:rsid w:val="00123296"/>
+    <w:rPr>
+      <w:rFonts w:eastAsiaTheme="majorEastAsia" w:cstheme="majorBidi"/>
+      <w:color w:val="272727" w:themeColor="text1" w:themeTint="D8"/>
+    </w:rPr>
   </w:style>
   <w:style w:type="paragraph" w:styleId="Title">
     <w:name w:val="Title"/>
     <w:basedOn w:val="Normal"/>
     <w:next w:val="Normal"/>
+    <w:link w:val="TitleChar"/>
     <w:uiPriority w:val="10"/>
     <w:qFormat/>
+    <w:rsid w:val="00123296"/>
     <w:pPr>
-      <w:spacing w:after="0" w:line="240" w:lineRule="auto"/>
-      <w:jc w:val="center"/>
+      <w:spacing w:after="80" w:line="240" w:lineRule="auto"/>
+      <w:contextualSpacing/>
     </w:pPr>
     <w:rPr>
-      <w:rFonts w:ascii="Arial" w:eastAsia="Arial" w:hAnsi="Arial" w:cs="Arial"/>
-      <w:b/>
-      <w:bCs/>
-      <w:sz w:val="28"/>
-      <w:szCs w:val="28"/>
+      <w:rFonts w:asciiTheme="majorHAnsi" w:eastAsiaTheme="majorEastAsia" w:hAnsiTheme="majorHAnsi" w:cstheme="majorBidi"/>
+      <w:spacing w:val="-10"/>
+      <w:kern w:val="28"/>
+      <w:sz w:val="56"/>
+      <w:szCs w:val="56"/>
+    </w:rPr>
+  </w:style>
+  <w:style w:type="character" w:customStyle="1" w:styleId="TitleChar">
+    <w:name w:val="Title Char"/>
+    <w:basedOn w:val="DefaultParagraphFont"/>
+    <w:link w:val="Title"/>
+    <w:uiPriority w:val="10"/>
+    <w:rsid w:val="00123296"/>
+    <w:rPr>
+      <w:rFonts w:asciiTheme="majorHAnsi" w:eastAsiaTheme="majorEastAsia" w:hAnsiTheme="majorHAnsi" w:cstheme="majorBidi"/>
+      <w:spacing w:val="-10"/>
+      <w:kern w:val="28"/>
+      <w:sz w:val="56"/>
+      <w:szCs w:val="56"/>
     </w:rPr>
   </w:style>
   <w:style w:type="paragraph" w:styleId="Subtitle">
     <w:name w:val="Subtitle"/>
     <w:basedOn w:val="Normal"/>
     <w:next w:val="Normal"/>
+    <w:link w:val="SubtitleChar"/>
     <w:uiPriority w:val="11"/>
     <w:qFormat/>
+    <w:rsid w:val="00123296"/>
     <w:pPr>
-      <w:spacing w:after="0" w:line="240" w:lineRule="auto"/>
-      <w:jc w:val="both"/>
+      <w:numPr>
+        <w:ilvl w:val="1"/>
+      </w:numPr>
     </w:pPr>
     <w:rPr>
-      <w:rFonts w:ascii="Times New Roman" w:eastAsia="Times New Roman" w:hAnsi="Times New Roman" w:cs="Times New Roman"/>
+      <w:rFonts w:eastAsiaTheme="majorEastAsia" w:cstheme="majorBidi"/>
+      <w:color w:val="595959" w:themeColor="text1" w:themeTint="A6"/>
+      <w:spacing w:val="15"/>
+      <w:sz w:val="28"/>
+      <w:szCs w:val="28"/>
+    </w:rPr>
+  </w:style>
+  <w:style w:type="character" w:customStyle="1" w:styleId="SubtitleChar">
+    <w:name w:val="Subtitle Char"/>
+    <w:basedOn w:val="DefaultParagraphFont"/>
+    <w:link w:val="Subtitle"/>
+    <w:uiPriority w:val="11"/>
+    <w:rsid w:val="00123296"/>
+    <w:rPr>
+      <w:rFonts w:eastAsiaTheme="majorEastAsia" w:cstheme="majorBidi"/>
+      <w:color w:val="595959" w:themeColor="text1" w:themeTint="A6"/>
+      <w:spacing w:val="15"/>
+      <w:sz w:val="28"/>
+      <w:szCs w:val="28"/>
+    </w:rPr>
+  </w:style>
+  <w:style w:type="paragraph" w:styleId="Quote">
+    <w:name w:val="Quote"/>
+    <w:basedOn w:val="Normal"/>
+    <w:next w:val="Normal"/>
+    <w:link w:val="QuoteChar"/>
+    <w:uiPriority w:val="29"/>
+    <w:qFormat/>
+    <w:rsid w:val="00123296"/>
+    <w:pPr>
+      <w:spacing w:before="160"/>
+      <w:jc w:val="center"/>
+    </w:pPr>
+    <w:rPr>
+      <w:i/>
+      <w:iCs/>
+      <w:color w:val="404040" w:themeColor="text1" w:themeTint="BF"/>
+    </w:rPr>
+  </w:style>
+  <w:style w:type="character" w:customStyle="1" w:styleId="QuoteChar">
+    <w:name w:val="Quote Char"/>
+    <w:basedOn w:val="DefaultParagraphFont"/>
+    <w:link w:val="Quote"/>
+    <w:uiPriority w:val="29"/>
+    <w:rsid w:val="00123296"/>
+    <w:rPr>
+      <w:i/>
+      <w:iCs/>
+      <w:color w:val="404040" w:themeColor="text1" w:themeTint="BF"/>
+    </w:rPr>
+  </w:style>
+  <w:style w:type="paragraph" w:styleId="ListParagraph">
+    <w:name w:val="List Paragraph"/>
+    <w:basedOn w:val="Normal"/>
+    <w:uiPriority w:val="34"/>
+    <w:qFormat/>
+    <w:rsid w:val="00123296"/>
+    <w:pPr>
+      <w:ind w:left="720"/>
+      <w:contextualSpacing/>
+    </w:pPr>
+  </w:style>
+  <w:style w:type="character" w:styleId="IntenseEmphasis">
+    <w:name w:val="Intense Emphasis"/>
+    <w:basedOn w:val="DefaultParagraphFont"/>
+    <w:uiPriority w:val="21"/>
+    <w:qFormat/>
+    <w:rsid w:val="00123296"/>
+    <w:rPr>
+      <w:i/>
+      <w:iCs/>
+      <w:color w:val="2F5496" w:themeColor="accent1" w:themeShade="BF"/>
+    </w:rPr>
+  </w:style>
+  <w:style w:type="paragraph" w:styleId="IntenseQuote">
+    <w:name w:val="Intense Quote"/>
+    <w:basedOn w:val="Normal"/>
+    <w:next w:val="Normal"/>
+    <w:link w:val="IntenseQuoteChar"/>
+    <w:uiPriority w:val="30"/>
+    <w:qFormat/>
+    <w:rsid w:val="00123296"/>
+    <w:pPr>
+      <w:pBdr>
+        <w:top w:val="single" w:sz="4" w:space="10" w:color="2F5496" w:themeColor="accent1" w:themeShade="BF"/>
+        <w:bottom w:val="single" w:sz="4" w:space="10" w:color="2F5496" w:themeColor="accent1" w:themeShade="BF"/>
+      </w:pBdr>
+      <w:spacing w:before="360" w:after="360"/>
+      <w:ind w:left="864" w:right="864"/>
+      <w:jc w:val="center"/>
+    </w:pPr>
+    <w:rPr>
+      <w:i/>
+      <w:iCs/>
+      <w:color w:val="2F5496" w:themeColor="accent1" w:themeShade="BF"/>
+    </w:rPr>
+  </w:style>
+  <w:style w:type="character" w:customStyle="1" w:styleId="IntenseQuoteChar">
+    <w:name w:val="Intense Quote Char"/>
+    <w:basedOn w:val="DefaultParagraphFont"/>
+    <w:link w:val="IntenseQuote"/>
+    <w:uiPriority w:val="30"/>
+    <w:rsid w:val="00123296"/>
+    <w:rPr>
+      <w:i/>
+      <w:iCs/>
+      <w:color w:val="2F5496" w:themeColor="accent1" w:themeShade="BF"/>
+    </w:rPr>
+  </w:style>
+  <w:style w:type="character" w:styleId="IntenseReference">
+    <w:name w:val="Intense Reference"/>
+    <w:basedOn w:val="DefaultParagraphFont"/>
+    <w:uiPriority w:val="32"/>
+    <w:qFormat/>
+    <w:rsid w:val="00123296"/>
+    <w:rPr>
       <w:b/>
       <w:bCs/>
-      <w:sz w:val="20"/>
-      <w:szCs w:val="20"/>
+      <w:smallCaps/>
+      <w:color w:val="2F5496" w:themeColor="accent1" w:themeShade="BF"/>
+      <w:spacing w:val="5"/>
     </w:rPr>
-  </w:style>
-  <w:style w:type="table" w:customStyle="1" w:styleId="a">
-    <w:basedOn w:val="TableNormal0"/>
-    <w:tblPr>
-      <w:tblStyleRowBandSize w:val="1"/>
-      <w:tblStyleColBandSize w:val="1"/>
-      <w:tblCellMar>
-        <w:top w:w="0" w:type="dxa"/>
-        <w:left w:w="108" w:type="dxa"/>
-        <w:bottom w:w="0" w:type="dxa"/>
-        <w:right w:w="108" w:type="dxa"/>
-      </w:tblCellMar>
-    </w:tblPr>
-  </w:style>
-  <w:style w:type="table" w:customStyle="1" w:styleId="a0">
-    <w:basedOn w:val="TableNormal0"/>
-    <w:tblPr>
-      <w:tblStyleRowBandSize w:val="1"/>
-      <w:tblStyleColBandSize w:val="1"/>
-      <w:tblCellMar>
-        <w:top w:w="0" w:type="dxa"/>
-        <w:left w:w="108" w:type="dxa"/>
-        <w:bottom w:w="0" w:type="dxa"/>
-        <w:right w:w="108" w:type="dxa"/>
-      </w:tblCellMar>
-    </w:tblPr>
-  </w:style>
-  <w:style w:type="table" w:customStyle="1" w:styleId="a1">
-    <w:basedOn w:val="TableNormal0"/>
-    <w:tblPr>
-      <w:tblStyleRowBandSize w:val="1"/>
-      <w:tblStyleColBandSize w:val="1"/>
-      <w:tblCellMar>
-        <w:top w:w="0" w:type="dxa"/>
-        <w:left w:w="108" w:type="dxa"/>
-        <w:bottom w:w="0" w:type="dxa"/>
-        <w:right w:w="108" w:type="dxa"/>
-      </w:tblCellMar>
-    </w:tblPr>
-  </w:style>
-  <w:style w:type="table" w:customStyle="1" w:styleId="a2">
-    <w:basedOn w:val="TableNormal0"/>
-    <w:tblPr>
-      <w:tblStyleRowBandSize w:val="1"/>
-      <w:tblStyleColBandSize w:val="1"/>
-    </w:tblPr>
   </w:style>
 </w:styles>
 </file>
@@ -3385,44 +3507,44 @@
         <a:sysClr val="window" lastClr="FFFFFF"/>
       </a:lt1>
       <a:dk2>
-        <a:srgbClr val="1F497D"/>
+        <a:srgbClr val="44546A"/>
       </a:dk2>
       <a:lt2>
-        <a:srgbClr val="EEECE1"/>
+        <a:srgbClr val="E7E6E6"/>
       </a:lt2>
       <a:accent1>
-        <a:srgbClr val="4F81BD"/>
+        <a:srgbClr val="4472C4"/>
       </a:accent1>
       <a:accent2>
-        <a:srgbClr val="C0504D"/>
+        <a:srgbClr val="ED7D31"/>
       </a:accent2>
       <a:accent3>
-        <a:srgbClr val="9BBB59"/>
+        <a:srgbClr val="A5A5A5"/>
       </a:accent3>
       <a:accent4>
-        <a:srgbClr val="8064A2"/>
+        <a:srgbClr val="FFC000"/>
       </a:accent4>
       <a:accent5>
-        <a:srgbClr val="4BACC6"/>
+        <a:srgbClr val="5B9BD5"/>
       </a:accent5>
       <a:accent6>
-        <a:srgbClr val="F79646"/>
+        <a:srgbClr val="70AD47"/>
       </a:accent6>
       <a:hlink>
-        <a:srgbClr val="0000FF"/>
+        <a:srgbClr val="0563C1"/>
       </a:hlink>
       <a:folHlink>
-        <a:srgbClr val="800080"/>
+        <a:srgbClr val="954F72"/>
       </a:folHlink>
     </a:clrScheme>
     <a:fontScheme name="Office">
       <a:majorFont>
-        <a:latin typeface="Calibri"/>
+        <a:latin typeface="Calibri Light" panose="020F0302020204030204"/>
         <a:ea typeface=""/>
         <a:cs typeface=""/>
-        <a:font script="Jpan" typeface="ＭＳ ゴシック"/>
+        <a:font script="Jpan" typeface="游ゴシック Light"/>
         <a:font script="Hang" typeface="맑은 고딕"/>
-        <a:font script="Hans" typeface="宋体"/>
+        <a:font script="Hans" typeface="等线 Light"/>
         <a:font script="Hant" typeface="新細明體"/>
         <a:font script="Arab" typeface="Times New Roman"/>
         <a:font script="Hebr" typeface="Times New Roman"/>
@@ -3450,14 +3572,31 @@
         <a:font script="Viet" typeface="Times New Roman"/>
         <a:font script="Uigh" typeface="Microsoft Uighur"/>
         <a:font script="Geor" typeface="Sylfaen"/>
+        <a:font script="Armn" typeface="Arial"/>
+        <a:font script="Bugi" typeface="Leelawadee UI"/>
+        <a:font script="Bopo" typeface="Microsoft JhengHei"/>
+        <a:font script="Java" typeface="Javanese Text"/>
+        <a:font script="Lisu" typeface="Segoe UI"/>
+        <a:font script="Mymr" typeface="Myanmar Text"/>
+        <a:font script="Nkoo" typeface="Ebrima"/>
+        <a:font script="Olck" typeface="Nirmala UI"/>
+        <a:font script="Osma" typeface="Ebrima"/>
+        <a:font script="Phag" typeface="Phagspa"/>
+        <a:font script="Syrn" typeface="Estrangelo Edessa"/>
+        <a:font script="Syrj" typeface="Estrangelo Edessa"/>
+        <a:font script="Syre" typeface="Estrangelo Edessa"/>
+        <a:font script="Sora" typeface="Nirmala UI"/>
+        <a:font script="Tale" typeface="Microsoft Tai Le"/>
+        <a:font script="Talu" typeface="Microsoft New Tai Lue"/>
+        <a:font script="Tfng" typeface="Ebrima"/>
       </a:majorFont>
       <a:minorFont>
-        <a:latin typeface="Cambria"/>
+        <a:latin typeface="Calibri" panose="020F0502020204030204"/>
         <a:ea typeface=""/>
         <a:cs typeface=""/>
-        <a:font script="Jpan" typeface="ＭＳ 明朝"/>
+        <a:font script="Jpan" typeface="游明朝"/>
         <a:font script="Hang" typeface="맑은 고딕"/>
-        <a:font script="Hans" typeface="宋体"/>
+        <a:font script="Hans" typeface="等线"/>
         <a:font script="Hant" typeface="新細明體"/>
         <a:font script="Arab" typeface="Arial"/>
         <a:font script="Hebr" typeface="Arial"/>
@@ -3485,6 +3624,23 @@
         <a:font script="Viet" typeface="Arial"/>
         <a:font script="Uigh" typeface="Microsoft Uighur"/>
         <a:font script="Geor" typeface="Sylfaen"/>
+        <a:font script="Armn" typeface="Arial"/>
+        <a:font script="Bugi" typeface="Leelawadee UI"/>
+        <a:font script="Bopo" typeface="Microsoft JhengHei"/>
+        <a:font script="Java" typeface="Javanese Text"/>
+        <a:font script="Lisu" typeface="Segoe UI"/>
+        <a:font script="Mymr" typeface="Myanmar Text"/>
+        <a:font script="Nkoo" typeface="Ebrima"/>
+        <a:font script="Olck" typeface="Nirmala UI"/>
+        <a:font script="Osma" typeface="Ebrima"/>
+        <a:font script="Phag" typeface="Phagspa"/>
+        <a:font script="Syrn" typeface="Estrangelo Edessa"/>
+        <a:font script="Syrj" typeface="Estrangelo Edessa"/>
+        <a:font script="Syre" typeface="Estrangelo Edessa"/>
+        <a:font script="Sora" typeface="Nirmala UI"/>
+        <a:font script="Tale" typeface="Microsoft Tai Le"/>
+        <a:font script="Talu" typeface="Microsoft New Tai Lue"/>
+        <a:font script="Tfng" typeface="Ebrima"/>
       </a:minorFont>
     </a:fontScheme>
     <a:fmtScheme name="Office">
@@ -3496,200 +3652,141 @@
           <a:gsLst>
             <a:gs pos="0">
               <a:schemeClr val="phClr">
-                <a:tint val="50000"/>
-                <a:satMod val="300000"/>
+                <a:lumMod val="110000"/>
+                <a:satMod val="105000"/>
+                <a:tint val="67000"/>
               </a:schemeClr>
             </a:gs>
-            <a:gs pos="35000">
+            <a:gs pos="50000">
               <a:schemeClr val="phClr">
-                <a:tint val="37000"/>
-                <a:satMod val="300000"/>
+                <a:lumMod val="105000"/>
+                <a:satMod val="103000"/>
+                <a:tint val="73000"/>
               </a:schemeClr>
             </a:gs>
             <a:gs pos="100000">
               <a:schemeClr val="phClr">
-                <a:tint val="15000"/>
-                <a:satMod val="350000"/>
+                <a:lumMod val="105000"/>
+                <a:satMod val="109000"/>
+                <a:tint val="81000"/>
               </a:schemeClr>
             </a:gs>
           </a:gsLst>
-          <a:lin ang="16200000" scaled="1"/>
+          <a:lin ang="5400000" scaled="0"/>
         </a:gradFill>
         <a:gradFill rotWithShape="1">
           <a:gsLst>
             <a:gs pos="0">
               <a:schemeClr val="phClr">
-                <a:tint val="100000"/>
+                <a:satMod val="103000"/>
+                <a:lumMod val="102000"/>
+                <a:tint val="94000"/>
+              </a:schemeClr>
+            </a:gs>
+            <a:gs pos="50000">
+              <a:schemeClr val="phClr">
+                <a:satMod val="110000"/>
+                <a:lumMod val="100000"/>
                 <a:shade val="100000"/>
-                <a:satMod val="130000"/>
               </a:schemeClr>
             </a:gs>
             <a:gs pos="100000">
               <a:schemeClr val="phClr">
-                <a:tint val="50000"/>
-                <a:shade val="100000"/>
-                <a:satMod val="350000"/>
+                <a:lumMod val="99000"/>
+                <a:satMod val="120000"/>
+                <a:shade val="78000"/>
               </a:schemeClr>
             </a:gs>
           </a:gsLst>
-          <a:lin ang="16200000" scaled="0"/>
+          <a:lin ang="5400000" scaled="0"/>
         </a:gradFill>
       </a:fillStyleLst>
       <a:lnStyleLst>
-        <a:ln w="9525" cap="flat" cmpd="sng" algn="ctr">
-          <a:solidFill>
-            <a:schemeClr val="phClr">
-              <a:shade val="95000"/>
-              <a:satMod val="105000"/>
-            </a:schemeClr>
-          </a:solidFill>
-          <a:prstDash val="solid"/>
-        </a:ln>
-        <a:ln w="25400" cap="flat" cmpd="sng" algn="ctr">
+        <a:ln w="6350" cap="flat" cmpd="sng" algn="ctr">
           <a:solidFill>
             <a:schemeClr val="phClr"/>
           </a:solidFill>
           <a:prstDash val="solid"/>
+          <a:miter lim="800000"/>
         </a:ln>
-        <a:ln w="38100" cap="flat" cmpd="sng" algn="ctr">
+        <a:ln w="12700" cap="flat" cmpd="sng" algn="ctr">
           <a:solidFill>
             <a:schemeClr val="phClr"/>
           </a:solidFill>
           <a:prstDash val="solid"/>
+          <a:miter lim="800000"/>
+        </a:ln>
+        <a:ln w="19050" cap="flat" cmpd="sng" algn="ctr">
+          <a:solidFill>
+            <a:schemeClr val="phClr"/>
+          </a:solidFill>
+          <a:prstDash val="solid"/>
+          <a:miter lim="800000"/>
         </a:ln>
       </a:lnStyleLst>
       <a:effectStyleLst>
         <a:effectStyle>
+          <a:effectLst/>
+        </a:effectStyle>
+        <a:effectStyle>
+          <a:effectLst/>
+        </a:effectStyle>
+        <a:effectStyle>
           <a:effectLst>
-            <a:outerShdw blurRad="40000" dist="20000" dir="5400000" rotWithShape="0">
+            <a:outerShdw blurRad="57150" dist="19050" dir="5400000" algn="ctr" rotWithShape="0">
               <a:srgbClr val="000000">
-                <a:alpha val="38000"/>
+                <a:alpha val="63000"/>
               </a:srgbClr>
             </a:outerShdw>
           </a:effectLst>
-        </a:effectStyle>
-        <a:effectStyle>
-          <a:effectLst>
-            <a:outerShdw blurRad="40000" dist="23000" dir="5400000" rotWithShape="0">
-              <a:srgbClr val="000000">
-                <a:alpha val="35000"/>
-              </a:srgbClr>
-            </a:outerShdw>
-          </a:effectLst>
-        </a:effectStyle>
-        <a:effectStyle>
-          <a:effectLst>
-            <a:outerShdw blurRad="40000" dist="23000" dir="5400000" rotWithShape="0">
-              <a:srgbClr val="000000">
-                <a:alpha val="35000"/>
-              </a:srgbClr>
-            </a:outerShdw>
-          </a:effectLst>
-          <a:scene3d>
-            <a:camera prst="orthographicFront">
-              <a:rot lat="0" lon="0" rev="0"/>
-            </a:camera>
-            <a:lightRig rig="threePt" dir="t">
-              <a:rot lat="0" lon="0" rev="1200000"/>
-            </a:lightRig>
-          </a:scene3d>
-          <a:sp3d>
-            <a:bevelT w="63500" h="25400"/>
-          </a:sp3d>
         </a:effectStyle>
       </a:effectStyleLst>
       <a:bgFillStyleLst>
         <a:solidFill>
           <a:schemeClr val="phClr"/>
         </a:solidFill>
+        <a:solidFill>
+          <a:schemeClr val="phClr">
+            <a:tint val="95000"/>
+            <a:satMod val="170000"/>
+          </a:schemeClr>
+        </a:solidFill>
         <a:gradFill rotWithShape="1">
           <a:gsLst>
             <a:gs pos="0">
               <a:schemeClr val="phClr">
-                <a:tint val="40000"/>
-                <a:satMod val="350000"/>
+                <a:tint val="93000"/>
+                <a:satMod val="150000"/>
+                <a:shade val="98000"/>
+                <a:lumMod val="102000"/>
               </a:schemeClr>
             </a:gs>
-            <a:gs pos="40000">
+            <a:gs pos="50000">
               <a:schemeClr val="phClr">
-                <a:tint val="45000"/>
-                <a:shade val="99000"/>
-                <a:satMod val="350000"/>
+                <a:tint val="98000"/>
+                <a:satMod val="130000"/>
+                <a:shade val="90000"/>
+                <a:lumMod val="103000"/>
               </a:schemeClr>
             </a:gs>
             <a:gs pos="100000">
               <a:schemeClr val="phClr">
-                <a:shade val="20000"/>
-                <a:satMod val="255000"/>
+                <a:shade val="63000"/>
+                <a:satMod val="120000"/>
               </a:schemeClr>
             </a:gs>
           </a:gsLst>
-          <a:path path="circle">
-            <a:fillToRect l="50000" t="-80000" r="50000" b="180000"/>
-          </a:path>
-        </a:gradFill>
-        <a:gradFill rotWithShape="1">
-          <a:gsLst>
-            <a:gs pos="0">
-              <a:schemeClr val="phClr">
-                <a:tint val="80000"/>
-                <a:satMod val="300000"/>
-              </a:schemeClr>
-            </a:gs>
-            <a:gs pos="100000">
-              <a:schemeClr val="phClr">
-                <a:shade val="30000"/>
-                <a:satMod val="200000"/>
-              </a:schemeClr>
-            </a:gs>
-          </a:gsLst>
-          <a:path path="circle">
-            <a:fillToRect l="50000" t="50000" r="50000" b="50000"/>
-          </a:path>
+          <a:lin ang="5400000" scaled="0"/>
         </a:gradFill>
       </a:bgFillStyleLst>
     </a:fmtScheme>
   </a:themeElements>
-  <a:objectDefaults>
-    <a:spDef>
-      <a:spPr/>
-      <a:bodyPr/>
-      <a:lstStyle/>
-      <a:style>
-        <a:lnRef idx="1">
-          <a:schemeClr val="accent1"/>
-        </a:lnRef>
-        <a:fillRef idx="3">
-          <a:schemeClr val="accent1"/>
-        </a:fillRef>
-        <a:effectRef idx="2">
-          <a:schemeClr val="accent1"/>
-        </a:effectRef>
-        <a:fontRef idx="minor">
-          <a:schemeClr val="lt1"/>
-        </a:fontRef>
-      </a:style>
-    </a:spDef>
-    <a:lnDef>
-      <a:spPr/>
-      <a:bodyPr/>
-      <a:lstStyle/>
-      <a:style>
-        <a:lnRef idx="2">
-          <a:schemeClr val="accent1"/>
-        </a:lnRef>
-        <a:fillRef idx="0">
-          <a:schemeClr val="accent1"/>
-        </a:fillRef>
-        <a:effectRef idx="1">
-          <a:schemeClr val="accent1"/>
-        </a:effectRef>
-        <a:fontRef idx="minor">
-          <a:schemeClr val="tx1"/>
-        </a:fontRef>
-      </a:style>
-    </a:lnDef>
-  </a:objectDefaults>
+  <a:objectDefaults/>
   <a:extraClrSchemeLst/>
+  <a:extLst>
+    <a:ext uri="{05A4C25C-085E-4340-85A3-A5531E510DB2}">
+      <thm15:themeFamily xmlns:thm15="http://schemas.microsoft.com/office/thememl/2012/main" name="Office Theme" id="{62F939B6-93AF-4DB8-9C6B-D6C7DFDC589F}" vid="{4A3C46E8-61CC-4603-A589-7422A47A8E4A}"/>
+    </a:ext>
+  </a:extLst>
 </a:theme>
 </file>
</xml_diff>